<commit_message>
updating resume and fixing a bug with secret key
</commit_message>
<xml_diff>
--- a/main_page/static/docs/Omelinska_CV.docx
+++ b/main_page/static/docs/Omelinska_CV.docx
@@ -1,12 +1,12 @@
 
 <file path=word/document.xml><?xml version="1.0" encoding="utf-8"?>
-<w:document xmlns:wpc="http://schemas.microsoft.com/office/word/2010/wordprocessingCanvas" xmlns:cx="http://schemas.microsoft.com/office/drawing/2014/chartex" xmlns:cx1="http://schemas.microsoft.com/office/drawing/2015/9/8/chartex" xmlns:mc="http://schemas.openxmlformats.org/markup-compatibility/2006" xmlns:o="urn:schemas-microsoft-com:office:office" xmlns:r="http://schemas.openxmlformats.org/officeDocument/2006/relationships" xmlns:m="http://schemas.openxmlformats.org/officeDocument/2006/math" xmlns:v="urn:schemas-microsoft-com:vml" xmlns:wp14="http://schemas.microsoft.com/office/word/2010/wordprocessingDrawing" xmlns:wp="http://schemas.openxmlformats.org/drawingml/2006/wordprocessingDrawing" xmlns:w10="urn:schemas-microsoft-com:office:word" xmlns:w="http://schemas.openxmlformats.org/wordprocessingml/2006/main" xmlns:w14="http://schemas.microsoft.com/office/word/2010/wordml" xmlns:w15="http://schemas.microsoft.com/office/word/2012/wordml" xmlns:w16se="http://schemas.microsoft.com/office/word/2015/wordml/symex" xmlns:wpg="http://schemas.microsoft.com/office/word/2010/wordprocessingGroup" xmlns:wpi="http://schemas.microsoft.com/office/word/2010/wordprocessingInk" xmlns:wne="http://schemas.microsoft.com/office/word/2006/wordml" xmlns:wps="http://schemas.microsoft.com/office/word/2010/wordprocessingShape" mc:Ignorable="w14 w15 w16se wp14">
+<w:document xmlns:wpc="http://schemas.microsoft.com/office/word/2010/wordprocessingCanvas" xmlns:mc="http://schemas.openxmlformats.org/markup-compatibility/2006" xmlns:o="urn:schemas-microsoft-com:office:office" xmlns:r="http://schemas.openxmlformats.org/officeDocument/2006/relationships" xmlns:m="http://schemas.openxmlformats.org/officeDocument/2006/math" xmlns:v="urn:schemas-microsoft-com:vml" xmlns:wp14="http://schemas.microsoft.com/office/word/2010/wordprocessingDrawing" xmlns:wp="http://schemas.openxmlformats.org/drawingml/2006/wordprocessingDrawing" xmlns:w10="urn:schemas-microsoft-com:office:word" xmlns:w="http://schemas.openxmlformats.org/wordprocessingml/2006/main" xmlns:w14="http://schemas.microsoft.com/office/word/2010/wordml" xmlns:w15="http://schemas.microsoft.com/office/word/2012/wordml" xmlns:wpg="http://schemas.microsoft.com/office/word/2010/wordprocessingGroup" xmlns:wpi="http://schemas.microsoft.com/office/word/2010/wordprocessingInk" xmlns:wne="http://schemas.microsoft.com/office/word/2006/wordml" xmlns:wps="http://schemas.microsoft.com/office/word/2010/wordprocessingShape" mc:Ignorable="w14 w15 wp14">
   <w:body>
     <w:p>
       <w:pPr>
         <w:spacing w:after="0" w:line="240" w:lineRule="auto"/>
         <w:rPr>
-          <w:rFonts w:ascii="Verdana,Times New Roman" w:eastAsia="Verdana,Times New Roman" w:hAnsi="Verdana,Times New Roman" w:cs="Verdana,Times New Roman"/>
+          <w:rFonts w:ascii="Verdana" w:eastAsia="Verdana,Times New Roman" w:hAnsi="Verdana" w:cs="Verdana,Times New Roman"/>
           <w:b/>
           <w:bCs/>
           <w:sz w:val="18"/>
@@ -30,6 +30,7 @@
       <w:pPr>
         <w:spacing w:after="0" w:line="240" w:lineRule="auto"/>
         <w:rPr>
+          <w:rFonts w:ascii="Verdana" w:hAnsi="Verdana"/>
           <w:lang w:val="de-DE"/>
         </w:rPr>
       </w:pPr>
@@ -43,6 +44,9 @@
         <w:t>Ukraine, Lviv</w:t>
       </w:r>
       <w:r>
+        <w:rPr>
+          <w:rFonts w:ascii="Verdana" w:hAnsi="Verdana"/>
+        </w:rPr>
         <w:br/>
       </w:r>
       <w:r>
@@ -55,6 +59,9 @@
         <w:t>Cell: +380934220688</w:t>
       </w:r>
       <w:r>
+        <w:rPr>
+          <w:rFonts w:ascii="Verdana" w:hAnsi="Verdana"/>
+        </w:rPr>
         <w:br/>
       </w:r>
       <w:r>
@@ -67,6 +74,9 @@
         <w:t xml:space="preserve">Email: </w:t>
       </w:r>
       <w:r>
+        <w:rPr>
+          <w:rFonts w:ascii="Verdana" w:hAnsi="Verdana"/>
+        </w:rPr>
         <w:t>omelinska@gmail.com</w:t>
       </w:r>
     </w:p>
@@ -74,11 +84,13 @@
       <w:pPr>
         <w:spacing w:after="0" w:line="240" w:lineRule="auto"/>
         <w:rPr>
+          <w:rFonts w:ascii="Verdana" w:hAnsi="Verdana"/>
           <w:lang w:val="de-DE"/>
         </w:rPr>
       </w:pPr>
       <w:r>
         <w:rPr>
+          <w:rFonts w:ascii="Verdana" w:hAnsi="Verdana"/>
           <w:lang w:val="de-DE"/>
         </w:rPr>
         <w:t>Skype: live:b317246209798d0e</w:t>
@@ -88,7 +100,7 @@
       <w:pPr>
         <w:spacing w:after="0" w:line="240" w:lineRule="auto"/>
         <w:rPr>
-          <w:rFonts w:ascii="Verdana,Times New Roman" w:eastAsia="Verdana,Times New Roman" w:hAnsi="Verdana,Times New Roman" w:cs="Verdana,Times New Roman"/>
+          <w:rFonts w:ascii="Verdana" w:eastAsia="Verdana,Times New Roman" w:hAnsi="Verdana" w:cs="Verdana,Times New Roman"/>
           <w:sz w:val="18"/>
           <w:szCs w:val="18"/>
           <w:lang w:val="de-DE"/>
@@ -155,6 +167,9 @@
         <w:t xml:space="preserve">Career Objectives: </w:t>
       </w:r>
       <w:r>
+        <w:rPr>
+          <w:rFonts w:ascii="Verdana" w:hAnsi="Verdana"/>
+        </w:rPr>
         <w:br/>
       </w:r>
       <w:r>
@@ -188,6 +203,9 @@
         <w:t xml:space="preserve"> engineer seeking a trainee position in a stable company that will ultimately lead to a full-time, lasting career.</w:t>
       </w:r>
       <w:r>
+        <w:rPr>
+          <w:rFonts w:ascii="Verdana" w:hAnsi="Verdana"/>
+        </w:rPr>
         <w:br/>
       </w:r>
     </w:p>
@@ -195,7 +213,7 @@
       <w:pPr>
         <w:spacing w:after="0" w:line="240" w:lineRule="auto"/>
         <w:rPr>
-          <w:rFonts w:ascii="Verdana,Times New Roman" w:eastAsia="Verdana,Times New Roman" w:hAnsi="Verdana,Times New Roman" w:cs="Verdana,Times New Roman"/>
+          <w:rFonts w:ascii="Verdana" w:eastAsia="Verdana,Times New Roman" w:hAnsi="Verdana" w:cs="Verdana,Times New Roman"/>
           <w:sz w:val="18"/>
           <w:szCs w:val="18"/>
         </w:rPr>
@@ -212,7 +230,7 @@
       </w:r>
       <w:r>
         <w:rPr>
-          <w:rFonts w:ascii="Verdana,Times New Roman" w:eastAsia="Verdana,Times New Roman" w:hAnsi="Verdana,Times New Roman" w:cs="Verdana,Times New Roman"/>
+          <w:rFonts w:ascii="Verdana" w:eastAsia="Verdana,Times New Roman" w:hAnsi="Verdana" w:cs="Verdana,Times New Roman"/>
           <w:b/>
           <w:bCs/>
           <w:sz w:val="18"/>
@@ -229,7 +247,7 @@
         </w:numPr>
         <w:spacing w:after="0" w:line="240" w:lineRule="auto"/>
         <w:rPr>
-          <w:rFonts w:ascii="Verdana,Times New Roman" w:eastAsia="Verdana,Times New Roman" w:hAnsi="Verdana,Times New Roman" w:cs="Verdana,Times New Roman"/>
+          <w:rFonts w:ascii="Verdana" w:eastAsia="Verdana,Times New Roman" w:hAnsi="Verdana" w:cs="Verdana,Times New Roman"/>
           <w:sz w:val="18"/>
           <w:szCs w:val="18"/>
         </w:rPr>
@@ -252,7 +270,7 @@
         </w:numPr>
         <w:spacing w:after="0" w:line="240" w:lineRule="auto"/>
         <w:rPr>
-          <w:rFonts w:ascii="Verdana,Times New Roman" w:eastAsia="Verdana,Times New Roman" w:hAnsi="Verdana,Times New Roman" w:cs="Verdana,Times New Roman"/>
+          <w:rFonts w:ascii="Verdana" w:eastAsia="Verdana,Times New Roman" w:hAnsi="Verdana" w:cs="Verdana,Times New Roman"/>
           <w:sz w:val="18"/>
           <w:szCs w:val="18"/>
         </w:rPr>
@@ -275,29 +293,27 @@
         </w:numPr>
         <w:spacing w:after="0" w:line="240" w:lineRule="auto"/>
         <w:rPr>
-          <w:rFonts w:ascii="Verdana,Times New Roman" w:eastAsia="Verdana,Times New Roman" w:hAnsi="Verdana,Times New Roman" w:cs="Verdana,Times New Roman"/>
-          <w:sz w:val="18"/>
-          <w:szCs w:val="18"/>
-        </w:rPr>
-      </w:pPr>
-      <w:r>
-        <w:rPr>
-          <w:rFonts w:ascii="Verdana" w:eastAsia="Verdana" w:hAnsi="Verdana" w:cs="Verdana"/>
-          <w:sz w:val="18"/>
-          <w:szCs w:val="18"/>
-        </w:rPr>
-        <w:t xml:space="preserve">Knowledge of </w:t>
-      </w:r>
-      <w:r>
-        <w:rPr>
-          <w:rFonts w:ascii="Verdana" w:eastAsia="Verdana" w:hAnsi="Verdana" w:cs="Verdana"/>
-          <w:sz w:val="18"/>
-          <w:szCs w:val="18"/>
-        </w:rPr>
-        <w:t xml:space="preserve">OOP </w:t>
-      </w:r>
-      <w:bookmarkStart w:id="0" w:name="_GoBack"/>
-      <w:bookmarkEnd w:id="0"/>
+          <w:rFonts w:ascii="Verdana" w:eastAsia="Verdana,Times New Roman" w:hAnsi="Verdana" w:cs="Verdana,Times New Roman"/>
+          <w:sz w:val="18"/>
+          <w:szCs w:val="18"/>
+        </w:rPr>
+      </w:pPr>
+      <w:r>
+        <w:rPr>
+          <w:rFonts w:ascii="Verdana" w:eastAsia="Verdana" w:hAnsi="Verdana" w:cs="Verdana"/>
+          <w:sz w:val="18"/>
+          <w:szCs w:val="18"/>
+        </w:rPr>
+        <w:t>Knowledge</w:t>
+      </w:r>
+      <w:r>
+        <w:rPr>
+          <w:rFonts w:ascii="Verdana" w:eastAsia="Verdana" w:hAnsi="Verdana" w:cs="Verdana"/>
+          <w:sz w:val="18"/>
+          <w:szCs w:val="18"/>
+        </w:rPr>
+        <w:t xml:space="preserve"> of OOP </w:t>
+      </w:r>
     </w:p>
     <w:p>
       <w:pPr>
@@ -308,18 +324,18 @@
         </w:numPr>
         <w:spacing w:after="0" w:line="240" w:lineRule="auto"/>
         <w:rPr>
-          <w:rFonts w:ascii="Verdana,Times New Roman" w:eastAsia="Verdana,Times New Roman" w:hAnsi="Verdana,Times New Roman" w:cs="Verdana,Times New Roman"/>
-          <w:sz w:val="18"/>
-          <w:szCs w:val="18"/>
-        </w:rPr>
-      </w:pPr>
-      <w:r>
-        <w:rPr>
-          <w:rFonts w:ascii="Verdana" w:eastAsia="Verdana" w:hAnsi="Verdana" w:cs="Verdana"/>
-          <w:sz w:val="18"/>
-          <w:szCs w:val="18"/>
-        </w:rPr>
-        <w:t>Basic Flask. Creation of several RESTful APIs</w:t>
+          <w:rFonts w:ascii="Verdana" w:eastAsia="Verdana,Times New Roman" w:hAnsi="Verdana" w:cs="Verdana,Times New Roman"/>
+          <w:sz w:val="18"/>
+          <w:szCs w:val="18"/>
+        </w:rPr>
+      </w:pPr>
+      <w:r>
+        <w:rPr>
+          <w:rFonts w:ascii="Verdana" w:eastAsia="Verdana,Times New Roman" w:hAnsi="Verdana" w:cs="Verdana,Times New Roman"/>
+          <w:sz w:val="18"/>
+          <w:szCs w:val="18"/>
+        </w:rPr>
+        <w:t>Knowledge of Django. Creation of online cv web app</w:t>
       </w:r>
     </w:p>
     <w:p>
@@ -331,19 +347,37 @@
         </w:numPr>
         <w:spacing w:after="0" w:line="240" w:lineRule="auto"/>
         <w:rPr>
-          <w:rFonts w:ascii="Verdana,Times New Roman" w:eastAsia="Verdana,Times New Roman" w:hAnsi="Verdana,Times New Roman" w:cs="Verdana,Times New Roman"/>
-          <w:sz w:val="18"/>
-          <w:szCs w:val="18"/>
-        </w:rPr>
-      </w:pPr>
-      <w:r>
-        <w:rPr>
-          <w:rFonts w:ascii="Verdana" w:eastAsia="Verdana" w:hAnsi="Verdana" w:cs="Verdana"/>
-          <w:sz w:val="18"/>
-          <w:szCs w:val="18"/>
-        </w:rPr>
-        <w:t>Basic SQLAlchemy ORM</w:t>
-      </w:r>
+          <w:rFonts w:ascii="Verdana" w:eastAsia="Verdana,Times New Roman" w:hAnsi="Verdana" w:cs="Verdana,Times New Roman"/>
+          <w:sz w:val="18"/>
+          <w:szCs w:val="18"/>
+        </w:rPr>
+      </w:pPr>
+      <w:r>
+        <w:rPr>
+          <w:rFonts w:ascii="Verdana" w:eastAsia="Verdana" w:hAnsi="Verdana" w:cs="Verdana"/>
+          <w:sz w:val="18"/>
+          <w:szCs w:val="18"/>
+        </w:rPr>
+        <w:t>Knowledge</w:t>
+      </w:r>
+      <w:r>
+        <w:rPr>
+          <w:rFonts w:ascii="Verdana" w:eastAsia="Verdana" w:hAnsi="Verdana" w:cs="Verdana"/>
+          <w:sz w:val="18"/>
+          <w:szCs w:val="18"/>
+        </w:rPr>
+        <w:t xml:space="preserve"> </w:t>
+      </w:r>
+      <w:r>
+        <w:rPr>
+          <w:rFonts w:ascii="Verdana" w:eastAsia="Verdana" w:hAnsi="Verdana" w:cs="Verdana"/>
+          <w:sz w:val="18"/>
+          <w:szCs w:val="18"/>
+        </w:rPr>
+        <w:t>of HTML5, CSS3, Bootstrap 3</w:t>
+      </w:r>
+      <w:bookmarkStart w:id="0" w:name="_GoBack"/>
+      <w:bookmarkEnd w:id="0"/>
     </w:p>
     <w:p>
       <w:pPr>
@@ -354,18 +388,26 @@
         </w:numPr>
         <w:spacing w:after="0" w:line="240" w:lineRule="auto"/>
         <w:rPr>
-          <w:rFonts w:ascii="Verdana,Times New Roman" w:eastAsia="Verdana,Times New Roman" w:hAnsi="Verdana,Times New Roman" w:cs="Verdana,Times New Roman"/>
-          <w:sz w:val="18"/>
-          <w:szCs w:val="18"/>
-        </w:rPr>
-      </w:pPr>
-      <w:r>
-        <w:rPr>
-          <w:rFonts w:ascii="Verdana" w:eastAsia="Verdana" w:hAnsi="Verdana" w:cs="Verdana"/>
-          <w:sz w:val="18"/>
-          <w:szCs w:val="18"/>
-        </w:rPr>
-        <w:t>Knowledge of Postgres. Creation of DB structure (functions, views, cte, indexes etc.)</w:t>
+          <w:rFonts w:ascii="Verdana" w:eastAsia="Verdana,Times New Roman" w:hAnsi="Verdana" w:cs="Verdana,Times New Roman"/>
+          <w:sz w:val="18"/>
+          <w:szCs w:val="18"/>
+        </w:rPr>
+      </w:pPr>
+      <w:r>
+        <w:rPr>
+          <w:rFonts w:ascii="Verdana" w:eastAsia="Verdana" w:hAnsi="Verdana" w:cs="Verdana"/>
+          <w:sz w:val="18"/>
+          <w:szCs w:val="18"/>
+        </w:rPr>
+        <w:t xml:space="preserve">Basic </w:t>
+      </w:r>
+      <w:r>
+        <w:rPr>
+          <w:rFonts w:ascii="Verdana" w:eastAsia="Verdana" w:hAnsi="Verdana" w:cs="Verdana"/>
+          <w:sz w:val="18"/>
+          <w:szCs w:val="18"/>
+        </w:rPr>
+        <w:t>JavaScript</w:t>
       </w:r>
     </w:p>
     <w:p>
@@ -377,18 +419,18 @@
         </w:numPr>
         <w:spacing w:after="0" w:line="240" w:lineRule="auto"/>
         <w:rPr>
-          <w:rFonts w:ascii="Verdana,Times New Roman" w:eastAsia="Verdana,Times New Roman" w:hAnsi="Verdana,Times New Roman" w:cs="Verdana,Times New Roman"/>
-          <w:sz w:val="18"/>
-          <w:szCs w:val="18"/>
-        </w:rPr>
-      </w:pPr>
-      <w:r>
-        <w:rPr>
-          <w:rFonts w:ascii="Verdana" w:eastAsia="Verdana" w:hAnsi="Verdana" w:cs="Verdana"/>
-          <w:sz w:val="18"/>
-          <w:szCs w:val="18"/>
-        </w:rPr>
-        <w:t>Knowledge of relational DB principles (keys, normalization, ACID transactions etc.)</w:t>
+          <w:rFonts w:ascii="Verdana" w:eastAsia="Verdana,Times New Roman" w:hAnsi="Verdana" w:cs="Verdana,Times New Roman"/>
+          <w:sz w:val="18"/>
+          <w:szCs w:val="18"/>
+        </w:rPr>
+      </w:pPr>
+      <w:r>
+        <w:rPr>
+          <w:rFonts w:ascii="Verdana" w:eastAsia="Verdana" w:hAnsi="Verdana" w:cs="Verdana"/>
+          <w:sz w:val="18"/>
+          <w:szCs w:val="18"/>
+        </w:rPr>
+        <w:t>Flask. Creation of several RESTful APIs</w:t>
       </w:r>
     </w:p>
     <w:p>
@@ -400,18 +442,18 @@
         </w:numPr>
         <w:spacing w:after="0" w:line="240" w:lineRule="auto"/>
         <w:rPr>
-          <w:rFonts w:ascii="Verdana,Times New Roman" w:eastAsia="Verdana,Times New Roman" w:hAnsi="Verdana,Times New Roman" w:cs="Verdana,Times New Roman"/>
-          <w:sz w:val="18"/>
-          <w:szCs w:val="18"/>
-        </w:rPr>
-      </w:pPr>
-      <w:r>
-        <w:rPr>
-          <w:rFonts w:ascii="Verdana" w:eastAsia="Verdana" w:hAnsi="Verdana" w:cs="Verdana"/>
-          <w:sz w:val="18"/>
-          <w:szCs w:val="18"/>
-        </w:rPr>
-        <w:t xml:space="preserve">Basic Git knowledge </w:t>
+          <w:rFonts w:ascii="Verdana" w:eastAsia="Verdana,Times New Roman" w:hAnsi="Verdana" w:cs="Verdana,Times New Roman"/>
+          <w:sz w:val="18"/>
+          <w:szCs w:val="18"/>
+        </w:rPr>
+      </w:pPr>
+      <w:r>
+        <w:rPr>
+          <w:rFonts w:ascii="Verdana" w:eastAsia="Verdana" w:hAnsi="Verdana" w:cs="Verdana"/>
+          <w:sz w:val="18"/>
+          <w:szCs w:val="18"/>
+        </w:rPr>
+        <w:t>Basic SQLAlchemy ORM</w:t>
       </w:r>
     </w:p>
     <w:p>
@@ -423,18 +465,18 @@
         </w:numPr>
         <w:spacing w:after="0" w:line="240" w:lineRule="auto"/>
         <w:rPr>
-          <w:rFonts w:ascii="Verdana,Times New Roman" w:eastAsia="Verdana,Times New Roman" w:hAnsi="Verdana,Times New Roman" w:cs="Verdana,Times New Roman"/>
-          <w:sz w:val="18"/>
-          <w:szCs w:val="18"/>
-        </w:rPr>
-      </w:pPr>
-      <w:r>
-        <w:rPr>
-          <w:rFonts w:ascii="Verdana" w:eastAsia="Verdana" w:hAnsi="Verdana" w:cs="Verdana"/>
-          <w:sz w:val="18"/>
-          <w:szCs w:val="18"/>
-        </w:rPr>
-        <w:t>Basic Jira knowledge</w:t>
+          <w:rFonts w:ascii="Verdana" w:eastAsia="Verdana,Times New Roman" w:hAnsi="Verdana" w:cs="Verdana,Times New Roman"/>
+          <w:sz w:val="18"/>
+          <w:szCs w:val="18"/>
+        </w:rPr>
+      </w:pPr>
+      <w:r>
+        <w:rPr>
+          <w:rFonts w:ascii="Verdana" w:eastAsia="Verdana" w:hAnsi="Verdana" w:cs="Verdana"/>
+          <w:sz w:val="18"/>
+          <w:szCs w:val="18"/>
+        </w:rPr>
+        <w:t>Knowledge of Postgres. Creation of DB structure (functions, views, cte, indexes etc.)</w:t>
       </w:r>
     </w:p>
     <w:p>
@@ -446,18 +488,18 @@
         </w:numPr>
         <w:spacing w:after="0" w:line="240" w:lineRule="auto"/>
         <w:rPr>
-          <w:rFonts w:ascii="Verdana,Times New Roman" w:eastAsia="Verdana,Times New Roman" w:hAnsi="Verdana,Times New Roman" w:cs="Verdana,Times New Roman"/>
-          <w:sz w:val="18"/>
-          <w:szCs w:val="18"/>
-        </w:rPr>
-      </w:pPr>
-      <w:r>
-        <w:rPr>
-          <w:rFonts w:ascii="Verdana" w:eastAsia="Verdana" w:hAnsi="Verdana" w:cs="Verdana"/>
-          <w:sz w:val="18"/>
-          <w:szCs w:val="18"/>
-        </w:rPr>
-        <w:t>Basic Linux user</w:t>
+          <w:rFonts w:ascii="Verdana" w:eastAsia="Verdana,Times New Roman" w:hAnsi="Verdana" w:cs="Verdana,Times New Roman"/>
+          <w:sz w:val="18"/>
+          <w:szCs w:val="18"/>
+        </w:rPr>
+      </w:pPr>
+      <w:r>
+        <w:rPr>
+          <w:rFonts w:ascii="Verdana" w:eastAsia="Verdana" w:hAnsi="Verdana" w:cs="Verdana"/>
+          <w:sz w:val="18"/>
+          <w:szCs w:val="18"/>
+        </w:rPr>
+        <w:t>Knowledge of relational DB principles (keys, normalization, ACID transactions etc.)</w:t>
       </w:r>
     </w:p>
     <w:p>
@@ -469,18 +511,18 @@
         </w:numPr>
         <w:spacing w:after="0" w:line="240" w:lineRule="auto"/>
         <w:rPr>
-          <w:rFonts w:ascii="Verdana,Times New Roman" w:eastAsia="Verdana,Times New Roman" w:hAnsi="Verdana,Times New Roman" w:cs="Verdana,Times New Roman"/>
-          <w:sz w:val="18"/>
-          <w:szCs w:val="18"/>
-        </w:rPr>
-      </w:pPr>
-      <w:r>
-        <w:rPr>
-          <w:rFonts w:ascii="Verdana" w:eastAsia="Verdana" w:hAnsi="Verdana" w:cs="Verdana"/>
-          <w:sz w:val="18"/>
-          <w:szCs w:val="18"/>
-        </w:rPr>
-        <w:t>Understanding of SDLC and Agile methodologies (Scrum)</w:t>
+          <w:rFonts w:ascii="Verdana" w:eastAsia="Verdana,Times New Roman" w:hAnsi="Verdana" w:cs="Verdana,Times New Roman"/>
+          <w:sz w:val="18"/>
+          <w:szCs w:val="18"/>
+        </w:rPr>
+      </w:pPr>
+      <w:r>
+        <w:rPr>
+          <w:rFonts w:ascii="Verdana" w:eastAsia="Verdana" w:hAnsi="Verdana" w:cs="Verdana"/>
+          <w:sz w:val="18"/>
+          <w:szCs w:val="18"/>
+        </w:rPr>
+        <w:t xml:space="preserve">Basic Git knowledge </w:t>
       </w:r>
     </w:p>
     <w:p>
@@ -492,18 +534,18 @@
         </w:numPr>
         <w:spacing w:after="0" w:line="240" w:lineRule="auto"/>
         <w:rPr>
-          <w:rFonts w:ascii="Verdana,Times New Roman" w:eastAsia="Verdana,Times New Roman" w:hAnsi="Verdana,Times New Roman" w:cs="Verdana,Times New Roman"/>
-          <w:sz w:val="18"/>
-          <w:szCs w:val="18"/>
-        </w:rPr>
-      </w:pPr>
-      <w:r>
-        <w:rPr>
-          <w:rFonts w:ascii="Verdana" w:eastAsia="Verdana" w:hAnsi="Verdana" w:cs="Verdana"/>
-          <w:sz w:val="18"/>
-          <w:szCs w:val="18"/>
-        </w:rPr>
-        <w:t xml:space="preserve">Understanding of MPP, NoSQL and Big Data (MapReduce, 3Vs, HDFS etc.) </w:t>
+          <w:rFonts w:ascii="Verdana" w:eastAsia="Verdana,Times New Roman" w:hAnsi="Verdana" w:cs="Verdana,Times New Roman"/>
+          <w:sz w:val="18"/>
+          <w:szCs w:val="18"/>
+        </w:rPr>
+      </w:pPr>
+      <w:r>
+        <w:rPr>
+          <w:rFonts w:ascii="Verdana" w:eastAsia="Verdana" w:hAnsi="Verdana" w:cs="Verdana"/>
+          <w:sz w:val="18"/>
+          <w:szCs w:val="18"/>
+        </w:rPr>
+        <w:t>Basic Linux user</w:t>
       </w:r>
     </w:p>
     <w:p>
@@ -515,18 +557,42 @@
         </w:numPr>
         <w:spacing w:after="0" w:line="240" w:lineRule="auto"/>
         <w:rPr>
-          <w:rFonts w:ascii="Verdana,Times New Roman" w:eastAsia="Verdana,Times New Roman" w:hAnsi="Verdana,Times New Roman" w:cs="Verdana,Times New Roman"/>
-          <w:sz w:val="18"/>
-          <w:szCs w:val="18"/>
-        </w:rPr>
-      </w:pPr>
-      <w:r>
-        <w:rPr>
-          <w:rFonts w:ascii="Verdana" w:eastAsia="Verdana" w:hAnsi="Verdana" w:cs="Verdana"/>
-          <w:sz w:val="18"/>
-          <w:szCs w:val="18"/>
-        </w:rPr>
-        <w:t>Understanding of CI / CD / CD</w:t>
+          <w:rFonts w:ascii="Verdana" w:eastAsia="Verdana,Times New Roman" w:hAnsi="Verdana" w:cs="Verdana,Times New Roman"/>
+          <w:sz w:val="18"/>
+          <w:szCs w:val="18"/>
+        </w:rPr>
+      </w:pPr>
+      <w:r>
+        <w:rPr>
+          <w:rFonts w:ascii="Verdana" w:eastAsia="Verdana" w:hAnsi="Verdana" w:cs="Verdana"/>
+          <w:sz w:val="18"/>
+          <w:szCs w:val="18"/>
+        </w:rPr>
+        <w:t>Understanding of SDLC and Agile methodologies (Scrum)</w:t>
+      </w:r>
+      <w:r>
+        <w:rPr>
+          <w:rFonts w:ascii="Verdana" w:eastAsia="Verdana" w:hAnsi="Verdana" w:cs="Verdana"/>
+          <w:sz w:val="18"/>
+          <w:szCs w:val="18"/>
+        </w:rPr>
+        <w:t xml:space="preserve">, </w:t>
+      </w:r>
+      <w:r>
+        <w:rPr>
+          <w:rFonts w:ascii="Verdana" w:eastAsia="Verdana" w:hAnsi="Verdana" w:cs="Verdana"/>
+          <w:sz w:val="18"/>
+          <w:szCs w:val="18"/>
+        </w:rPr>
+        <w:t>b</w:t>
+      </w:r>
+      <w:r>
+        <w:rPr>
+          <w:rFonts w:ascii="Verdana" w:eastAsia="Verdana" w:hAnsi="Verdana" w:cs="Verdana"/>
+          <w:sz w:val="18"/>
+          <w:szCs w:val="18"/>
+        </w:rPr>
+        <w:t>asic Jira knowledge</w:t>
       </w:r>
     </w:p>
     <w:p>
@@ -538,18 +604,64 @@
         </w:numPr>
         <w:spacing w:after="0" w:line="240" w:lineRule="auto"/>
         <w:rPr>
-          <w:rFonts w:ascii="Verdana,Times New Roman" w:eastAsia="Verdana,Times New Roman" w:hAnsi="Verdana,Times New Roman" w:cs="Verdana,Times New Roman"/>
-          <w:sz w:val="18"/>
-          <w:szCs w:val="18"/>
-        </w:rPr>
-      </w:pPr>
-      <w:r>
-        <w:rPr>
-          <w:rFonts w:ascii="Verdana" w:eastAsia="Verdana" w:hAnsi="Verdana" w:cs="Verdana"/>
-          <w:sz w:val="18"/>
-          <w:szCs w:val="18"/>
-        </w:rPr>
-        <w:t>Basic HTML5, CSS3, JavaScript</w:t>
+          <w:rFonts w:ascii="Verdana" w:eastAsia="Verdana,Times New Roman" w:hAnsi="Verdana" w:cs="Verdana,Times New Roman"/>
+          <w:sz w:val="18"/>
+          <w:szCs w:val="18"/>
+        </w:rPr>
+      </w:pPr>
+      <w:r>
+        <w:rPr>
+          <w:rFonts w:ascii="Verdana" w:eastAsia="Verdana" w:hAnsi="Verdana" w:cs="Verdana"/>
+          <w:sz w:val="18"/>
+          <w:szCs w:val="18"/>
+        </w:rPr>
+        <w:t xml:space="preserve">Understanding of MPP, NoSQL and Big Data (MapReduce, 3Vs, HDFS etc.) </w:t>
+      </w:r>
+    </w:p>
+    <w:p>
+      <w:pPr>
+        <w:pStyle w:val="ListParagraph"/>
+        <w:numPr>
+          <w:ilvl w:val="0"/>
+          <w:numId w:val="18"/>
+        </w:numPr>
+        <w:spacing w:after="0" w:line="240" w:lineRule="auto"/>
+        <w:rPr>
+          <w:rFonts w:ascii="Verdana" w:eastAsia="Verdana,Times New Roman" w:hAnsi="Verdana" w:cs="Verdana,Times New Roman"/>
+          <w:sz w:val="18"/>
+          <w:szCs w:val="18"/>
+        </w:rPr>
+      </w:pPr>
+      <w:r>
+        <w:rPr>
+          <w:rFonts w:ascii="Verdana" w:eastAsia="Verdana" w:hAnsi="Verdana" w:cs="Verdana"/>
+          <w:sz w:val="18"/>
+          <w:szCs w:val="18"/>
+        </w:rPr>
+        <w:t>Understanding of CI / CD / CD</w:t>
+      </w:r>
+    </w:p>
+    <w:p>
+      <w:pPr>
+        <w:pStyle w:val="ListParagraph"/>
+        <w:numPr>
+          <w:ilvl w:val="0"/>
+          <w:numId w:val="18"/>
+        </w:numPr>
+        <w:spacing w:after="0" w:line="240" w:lineRule="auto"/>
+        <w:rPr>
+          <w:rFonts w:ascii="Verdana" w:eastAsia="Verdana,Times New Roman" w:hAnsi="Verdana" w:cs="Verdana,Times New Roman"/>
+          <w:sz w:val="18"/>
+          <w:szCs w:val="18"/>
+        </w:rPr>
+      </w:pPr>
+      <w:r>
+        <w:rPr>
+          <w:rFonts w:ascii="Verdana" w:eastAsia="Verdana" w:hAnsi="Verdana" w:cs="Verdana"/>
+          <w:sz w:val="18"/>
+          <w:szCs w:val="18"/>
+        </w:rPr>
+        <w:t>Experience with IDE (PyCharm Community Edition, Atom)</w:t>
       </w:r>
     </w:p>
     <w:p>
@@ -572,7 +684,7 @@
         </w:numPr>
         <w:spacing w:after="0" w:line="240" w:lineRule="auto"/>
         <w:rPr>
-          <w:rFonts w:ascii="Verdana,Times New Roman" w:eastAsia="Verdana,Times New Roman" w:hAnsi="Verdana,Times New Roman" w:cs="Verdana,Times New Roman"/>
+          <w:rFonts w:ascii="Verdana" w:eastAsia="Verdana,Times New Roman" w:hAnsi="Verdana" w:cs="Verdana,Times New Roman"/>
           <w:sz w:val="18"/>
           <w:szCs w:val="18"/>
         </w:rPr>
@@ -591,7 +703,7 @@
         <w:spacing w:after="0" w:line="240" w:lineRule="auto"/>
         <w:ind w:left="720"/>
         <w:rPr>
-          <w:rFonts w:ascii="Verdana,Times New Roman" w:eastAsia="Verdana,Times New Roman" w:hAnsi="Verdana,Times New Roman" w:cs="Verdana,Times New Roman"/>
+          <w:rFonts w:ascii="Verdana" w:eastAsia="Verdana,Times New Roman" w:hAnsi="Verdana" w:cs="Verdana,Times New Roman"/>
           <w:sz w:val="18"/>
           <w:szCs w:val="18"/>
         </w:rPr>
@@ -614,7 +726,7 @@
         </w:numPr>
         <w:spacing w:after="0" w:line="240" w:lineRule="auto"/>
         <w:rPr>
-          <w:rFonts w:ascii="Verdana,Times New Roman" w:eastAsia="Verdana,Times New Roman" w:hAnsi="Verdana,Times New Roman" w:cs="Verdana,Times New Roman"/>
+          <w:rFonts w:ascii="Verdana" w:eastAsia="Verdana,Times New Roman" w:hAnsi="Verdana" w:cs="Verdana,Times New Roman"/>
           <w:sz w:val="18"/>
           <w:szCs w:val="18"/>
         </w:rPr>
@@ -637,7 +749,7 @@
         </w:numPr>
         <w:spacing w:after="0" w:line="240" w:lineRule="auto"/>
         <w:rPr>
-          <w:rFonts w:ascii="Verdana,Times New Roman" w:eastAsia="Verdana,Times New Roman" w:hAnsi="Verdana,Times New Roman" w:cs="Verdana,Times New Roman"/>
+          <w:rFonts w:ascii="Verdana" w:eastAsia="Verdana,Times New Roman" w:hAnsi="Verdana" w:cs="Verdana,Times New Roman"/>
           <w:sz w:val="18"/>
           <w:szCs w:val="18"/>
         </w:rPr>
@@ -660,7 +772,7 @@
         </w:numPr>
         <w:spacing w:after="0" w:line="240" w:lineRule="auto"/>
         <w:rPr>
-          <w:rFonts w:ascii="Verdana,Times New Roman" w:eastAsia="Verdana,Times New Roman" w:hAnsi="Verdana,Times New Roman" w:cs="Verdana,Times New Roman"/>
+          <w:rFonts w:ascii="Verdana" w:eastAsia="Verdana,Times New Roman" w:hAnsi="Verdana" w:cs="Verdana,Times New Roman"/>
           <w:sz w:val="18"/>
           <w:szCs w:val="18"/>
         </w:rPr>
@@ -683,7 +795,7 @@
         </w:numPr>
         <w:spacing w:after="0" w:line="240" w:lineRule="auto"/>
         <w:rPr>
-          <w:rFonts w:ascii="Verdana,Times New Roman" w:eastAsia="Verdana,Times New Roman" w:hAnsi="Verdana,Times New Roman" w:cs="Verdana,Times New Roman"/>
+          <w:rFonts w:ascii="Verdana" w:eastAsia="Verdana,Times New Roman" w:hAnsi="Verdana" w:cs="Verdana,Times New Roman"/>
           <w:sz w:val="18"/>
           <w:szCs w:val="18"/>
         </w:rPr>
@@ -706,7 +818,7 @@
         </w:numPr>
         <w:spacing w:after="0" w:line="240" w:lineRule="auto"/>
         <w:rPr>
-          <w:rFonts w:ascii="Verdana,Times New Roman" w:eastAsia="Verdana,Times New Roman" w:hAnsi="Verdana,Times New Roman" w:cs="Verdana,Times New Roman"/>
+          <w:rFonts w:ascii="Verdana" w:eastAsia="Verdana,Times New Roman" w:hAnsi="Verdana" w:cs="Verdana,Times New Roman"/>
           <w:sz w:val="18"/>
           <w:szCs w:val="18"/>
         </w:rPr>
@@ -729,7 +841,7 @@
         </w:numPr>
         <w:spacing w:after="0" w:line="240" w:lineRule="auto"/>
         <w:rPr>
-          <w:rFonts w:ascii="Verdana,Times New Roman" w:eastAsia="Verdana,Times New Roman" w:hAnsi="Verdana,Times New Roman" w:cs="Verdana,Times New Roman"/>
+          <w:rFonts w:ascii="Verdana" w:eastAsia="Verdana,Times New Roman" w:hAnsi="Verdana" w:cs="Verdana,Times New Roman"/>
           <w:sz w:val="18"/>
           <w:szCs w:val="18"/>
         </w:rPr>
@@ -752,7 +864,7 @@
         </w:numPr>
         <w:spacing w:after="0" w:line="240" w:lineRule="auto"/>
         <w:rPr>
-          <w:rFonts w:ascii="Verdana,Times New Roman" w:eastAsia="Verdana,Times New Roman" w:hAnsi="Verdana,Times New Roman" w:cs="Verdana,Times New Roman"/>
+          <w:rFonts w:ascii="Verdana" w:eastAsia="Verdana,Times New Roman" w:hAnsi="Verdana" w:cs="Verdana,Times New Roman"/>
           <w:sz w:val="18"/>
           <w:szCs w:val="18"/>
         </w:rPr>
@@ -775,7 +887,7 @@
         </w:numPr>
         <w:spacing w:after="0" w:line="240" w:lineRule="auto"/>
         <w:rPr>
-          <w:rFonts w:ascii="Verdana,Times New Roman" w:eastAsia="Verdana,Times New Roman" w:hAnsi="Verdana,Times New Roman" w:cs="Verdana,Times New Roman"/>
+          <w:rFonts w:ascii="Verdana" w:eastAsia="Verdana,Times New Roman" w:hAnsi="Verdana" w:cs="Verdana,Times New Roman"/>
           <w:sz w:val="18"/>
           <w:szCs w:val="18"/>
         </w:rPr>
@@ -798,7 +910,7 @@
         </w:numPr>
         <w:spacing w:after="0" w:line="240" w:lineRule="auto"/>
         <w:rPr>
-          <w:rFonts w:ascii="Verdana,Times New Roman" w:eastAsia="Verdana,Times New Roman" w:hAnsi="Verdana,Times New Roman" w:cs="Verdana,Times New Roman"/>
+          <w:rFonts w:ascii="Verdana" w:eastAsia="Verdana,Times New Roman" w:hAnsi="Verdana" w:cs="Verdana,Times New Roman"/>
           <w:sz w:val="18"/>
           <w:szCs w:val="18"/>
         </w:rPr>
@@ -821,7 +933,7 @@
         </w:numPr>
         <w:spacing w:after="0" w:line="240" w:lineRule="auto"/>
         <w:rPr>
-          <w:rFonts w:ascii="Verdana,Times New Roman" w:eastAsia="Verdana,Times New Roman" w:hAnsi="Verdana,Times New Roman" w:cs="Verdana,Times New Roman"/>
+          <w:rFonts w:ascii="Verdana" w:eastAsia="Verdana,Times New Roman" w:hAnsi="Verdana" w:cs="Verdana,Times New Roman"/>
           <w:sz w:val="18"/>
           <w:szCs w:val="18"/>
         </w:rPr>
@@ -867,7 +979,7 @@
       <w:pPr>
         <w:spacing w:after="0" w:line="240" w:lineRule="auto"/>
         <w:rPr>
-          <w:rFonts w:ascii="Verdana,Times New Roman" w:eastAsia="Verdana,Times New Roman" w:hAnsi="Verdana,Times New Roman" w:cs="Verdana,Times New Roman"/>
+          <w:rFonts w:ascii="Verdana" w:eastAsia="Verdana,Times New Roman" w:hAnsi="Verdana" w:cs="Verdana,Times New Roman"/>
           <w:sz w:val="18"/>
           <w:szCs w:val="18"/>
         </w:rPr>
@@ -891,7 +1003,7 @@
         </w:numPr>
         <w:spacing w:after="0" w:line="240" w:lineRule="auto"/>
         <w:rPr>
-          <w:rFonts w:ascii="Verdana,Times New Roman" w:eastAsia="Verdana,Times New Roman" w:hAnsi="Verdana,Times New Roman" w:cs="Verdana,Times New Roman"/>
+          <w:rFonts w:ascii="Verdana" w:eastAsia="Verdana,Times New Roman" w:hAnsi="Verdana" w:cs="Verdana,Times New Roman"/>
           <w:sz w:val="18"/>
           <w:szCs w:val="18"/>
         </w:rPr>
@@ -913,7 +1025,7 @@
         </w:numPr>
         <w:spacing w:after="0" w:line="240" w:lineRule="auto"/>
         <w:rPr>
-          <w:rFonts w:ascii="Verdana,Times New Roman" w:eastAsia="Verdana,Times New Roman" w:hAnsi="Verdana,Times New Roman" w:cs="Verdana,Times New Roman"/>
+          <w:rFonts w:ascii="Verdana" w:eastAsia="Verdana,Times New Roman" w:hAnsi="Verdana" w:cs="Verdana,Times New Roman"/>
           <w:sz w:val="18"/>
           <w:szCs w:val="18"/>
         </w:rPr>
@@ -927,6 +1039,9 @@
         <w:t>September 2013 to June 2017 - Uman State Pedagogical University (Bachelor’s Degree)</w:t>
       </w:r>
       <w:r>
+        <w:rPr>
+          <w:rFonts w:ascii="Verdana" w:hAnsi="Verdana"/>
+        </w:rPr>
         <w:br/>
       </w:r>
     </w:p>
@@ -934,7 +1049,7 @@
       <w:pPr>
         <w:spacing w:after="0" w:line="240" w:lineRule="auto"/>
         <w:rPr>
-          <w:rFonts w:ascii="Verdana,Times New Roman" w:eastAsia="Verdana,Times New Roman" w:hAnsi="Verdana,Times New Roman" w:cs="Verdana,Times New Roman"/>
+          <w:rFonts w:ascii="Verdana" w:eastAsia="Verdana,Times New Roman" w:hAnsi="Verdana" w:cs="Verdana,Times New Roman"/>
           <w:sz w:val="18"/>
           <w:szCs w:val="18"/>
         </w:rPr>
@@ -951,7 +1066,7 @@
       </w:r>
       <w:r>
         <w:rPr>
-          <w:rFonts w:ascii="Verdana,Times New Roman" w:eastAsia="Verdana,Times New Roman" w:hAnsi="Verdana,Times New Roman" w:cs="Verdana,Times New Roman"/>
+          <w:rFonts w:ascii="Verdana" w:eastAsia="Verdana,Times New Roman" w:hAnsi="Verdana" w:cs="Verdana,Times New Roman"/>
           <w:b/>
           <w:bCs/>
           <w:sz w:val="18"/>
@@ -968,7 +1083,7 @@
         </w:numPr>
         <w:spacing w:after="0" w:line="240" w:lineRule="auto"/>
         <w:rPr>
-          <w:rFonts w:ascii="Verdana,Arial,Times New Roman" w:eastAsia="Verdana,Arial,Times New Roman" w:hAnsi="Verdana,Arial,Times New Roman" w:cs="Verdana,Arial,Times New Roman"/>
+          <w:rFonts w:ascii="Verdana" w:eastAsia="Verdana,Arial,Times New Roman" w:hAnsi="Verdana" w:cs="Verdana,Arial,Times New Roman"/>
           <w:sz w:val="18"/>
           <w:szCs w:val="18"/>
         </w:rPr>
@@ -984,7 +1099,7 @@
       </w:r>
       <w:r>
         <w:rPr>
-          <w:rFonts w:ascii="Verdana,Arial,Times New Roman" w:eastAsia="Verdana,Arial,Times New Roman" w:hAnsi="Verdana,Arial,Times New Roman" w:cs="Verdana,Arial,Times New Roman"/>
+          <w:rFonts w:ascii="Verdana" w:eastAsia="Verdana,Arial,Times New Roman" w:hAnsi="Verdana" w:cs="Verdana,Arial,Times New Roman"/>
           <w:sz w:val="18"/>
           <w:szCs w:val="18"/>
           <w:bdr w:val="none" w:sz="0" w:space="0" w:color="auto" w:frame="1"/>
@@ -1035,7 +1150,7 @@
 </file>
 
 <file path=word/endnotes.xml><?xml version="1.0" encoding="utf-8"?>
-<w:endnotes xmlns:wpc="http://schemas.microsoft.com/office/word/2010/wordprocessingCanvas" xmlns:cx="http://schemas.microsoft.com/office/drawing/2014/chartex" xmlns:cx1="http://schemas.microsoft.com/office/drawing/2015/9/8/chartex" xmlns:mc="http://schemas.openxmlformats.org/markup-compatibility/2006" xmlns:o="urn:schemas-microsoft-com:office:office" xmlns:r="http://schemas.openxmlformats.org/officeDocument/2006/relationships" xmlns:m="http://schemas.openxmlformats.org/officeDocument/2006/math" xmlns:v="urn:schemas-microsoft-com:vml" xmlns:wp14="http://schemas.microsoft.com/office/word/2010/wordprocessingDrawing" xmlns:wp="http://schemas.openxmlformats.org/drawingml/2006/wordprocessingDrawing" xmlns:w10="urn:schemas-microsoft-com:office:word" xmlns:w="http://schemas.openxmlformats.org/wordprocessingml/2006/main" xmlns:w14="http://schemas.microsoft.com/office/word/2010/wordml" xmlns:w15="http://schemas.microsoft.com/office/word/2012/wordml" xmlns:w16se="http://schemas.microsoft.com/office/word/2015/wordml/symex" xmlns:wpg="http://schemas.microsoft.com/office/word/2010/wordprocessingGroup" xmlns:wpi="http://schemas.microsoft.com/office/word/2010/wordprocessingInk" xmlns:wne="http://schemas.microsoft.com/office/word/2006/wordml" xmlns:wps="http://schemas.microsoft.com/office/word/2010/wordprocessingShape" mc:Ignorable="w14 w15 w16se wp14">
+<w:endnotes xmlns:wpc="http://schemas.microsoft.com/office/word/2010/wordprocessingCanvas" xmlns:mc="http://schemas.openxmlformats.org/markup-compatibility/2006" xmlns:o="urn:schemas-microsoft-com:office:office" xmlns:r="http://schemas.openxmlformats.org/officeDocument/2006/relationships" xmlns:m="http://schemas.openxmlformats.org/officeDocument/2006/math" xmlns:v="urn:schemas-microsoft-com:vml" xmlns:wp14="http://schemas.microsoft.com/office/word/2010/wordprocessingDrawing" xmlns:wp="http://schemas.openxmlformats.org/drawingml/2006/wordprocessingDrawing" xmlns:w10="urn:schemas-microsoft-com:office:word" xmlns:w="http://schemas.openxmlformats.org/wordprocessingml/2006/main" xmlns:w14="http://schemas.microsoft.com/office/word/2010/wordml" xmlns:w15="http://schemas.microsoft.com/office/word/2012/wordml" xmlns:wpg="http://schemas.microsoft.com/office/word/2010/wordprocessingGroup" xmlns:wpi="http://schemas.microsoft.com/office/word/2010/wordprocessingInk" xmlns:wne="http://schemas.microsoft.com/office/word/2006/wordml" xmlns:wps="http://schemas.microsoft.com/office/word/2010/wordprocessingShape" mc:Ignorable="w14 w15 wp14">
   <w:endnote w:type="separator" w:id="-1">
     <w:p>
       <w:pPr>
@@ -1060,7 +1175,7 @@
 </file>
 
 <file path=word/footnotes.xml><?xml version="1.0" encoding="utf-8"?>
-<w:footnotes xmlns:wpc="http://schemas.microsoft.com/office/word/2010/wordprocessingCanvas" xmlns:cx="http://schemas.microsoft.com/office/drawing/2014/chartex" xmlns:cx1="http://schemas.microsoft.com/office/drawing/2015/9/8/chartex" xmlns:mc="http://schemas.openxmlformats.org/markup-compatibility/2006" xmlns:o="urn:schemas-microsoft-com:office:office" xmlns:r="http://schemas.openxmlformats.org/officeDocument/2006/relationships" xmlns:m="http://schemas.openxmlformats.org/officeDocument/2006/math" xmlns:v="urn:schemas-microsoft-com:vml" xmlns:wp14="http://schemas.microsoft.com/office/word/2010/wordprocessingDrawing" xmlns:wp="http://schemas.openxmlformats.org/drawingml/2006/wordprocessingDrawing" xmlns:w10="urn:schemas-microsoft-com:office:word" xmlns:w="http://schemas.openxmlformats.org/wordprocessingml/2006/main" xmlns:w14="http://schemas.microsoft.com/office/word/2010/wordml" xmlns:w15="http://schemas.microsoft.com/office/word/2012/wordml" xmlns:w16se="http://schemas.microsoft.com/office/word/2015/wordml/symex" xmlns:wpg="http://schemas.microsoft.com/office/word/2010/wordprocessingGroup" xmlns:wpi="http://schemas.microsoft.com/office/word/2010/wordprocessingInk" xmlns:wne="http://schemas.microsoft.com/office/word/2006/wordml" xmlns:wps="http://schemas.microsoft.com/office/word/2010/wordprocessingShape" mc:Ignorable="w14 w15 w16se wp14">
+<w:footnotes xmlns:wpc="http://schemas.microsoft.com/office/word/2010/wordprocessingCanvas" xmlns:mc="http://schemas.openxmlformats.org/markup-compatibility/2006" xmlns:o="urn:schemas-microsoft-com:office:office" xmlns:r="http://schemas.openxmlformats.org/officeDocument/2006/relationships" xmlns:m="http://schemas.openxmlformats.org/officeDocument/2006/math" xmlns:v="urn:schemas-microsoft-com:vml" xmlns:wp14="http://schemas.microsoft.com/office/word/2010/wordprocessingDrawing" xmlns:wp="http://schemas.openxmlformats.org/drawingml/2006/wordprocessingDrawing" xmlns:w10="urn:schemas-microsoft-com:office:word" xmlns:w="http://schemas.openxmlformats.org/wordprocessingml/2006/main" xmlns:w14="http://schemas.microsoft.com/office/word/2010/wordml" xmlns:w15="http://schemas.microsoft.com/office/word/2012/wordml" xmlns:wpg="http://schemas.microsoft.com/office/word/2010/wordprocessingGroup" xmlns:wpi="http://schemas.microsoft.com/office/word/2010/wordprocessingInk" xmlns:wne="http://schemas.microsoft.com/office/word/2006/wordml" xmlns:wps="http://schemas.microsoft.com/office/word/2010/wordprocessingShape" mc:Ignorable="w14 w15 wp14">
   <w:footnote w:type="separator" w:id="-1">
     <w:p>
       <w:pPr>
@@ -1085,7 +1200,7 @@
 </file>
 
 <file path=word/numbering.xml><?xml version="1.0" encoding="utf-8"?>
-<w:numbering xmlns:wpc="http://schemas.microsoft.com/office/word/2010/wordprocessingCanvas" xmlns:cx="http://schemas.microsoft.com/office/drawing/2014/chartex" xmlns:cx1="http://schemas.microsoft.com/office/drawing/2015/9/8/chartex" xmlns:mc="http://schemas.openxmlformats.org/markup-compatibility/2006" xmlns:o="urn:schemas-microsoft-com:office:office" xmlns:r="http://schemas.openxmlformats.org/officeDocument/2006/relationships" xmlns:m="http://schemas.openxmlformats.org/officeDocument/2006/math" xmlns:v="urn:schemas-microsoft-com:vml" xmlns:wp14="http://schemas.microsoft.com/office/word/2010/wordprocessingDrawing" xmlns:wp="http://schemas.openxmlformats.org/drawingml/2006/wordprocessingDrawing" xmlns:w10="urn:schemas-microsoft-com:office:word" xmlns:w="http://schemas.openxmlformats.org/wordprocessingml/2006/main" xmlns:w14="http://schemas.microsoft.com/office/word/2010/wordml" xmlns:w15="http://schemas.microsoft.com/office/word/2012/wordml" xmlns:w16se="http://schemas.microsoft.com/office/word/2015/wordml/symex" xmlns:wpg="http://schemas.microsoft.com/office/word/2010/wordprocessingGroup" xmlns:wpi="http://schemas.microsoft.com/office/word/2010/wordprocessingInk" xmlns:wne="http://schemas.microsoft.com/office/word/2006/wordml" xmlns:wps="http://schemas.microsoft.com/office/word/2010/wordprocessingShape" mc:Ignorable="w14 w15 w16se wp14">
+<w:numbering xmlns:wpc="http://schemas.microsoft.com/office/word/2010/wordprocessingCanvas" xmlns:mc="http://schemas.openxmlformats.org/markup-compatibility/2006" xmlns:o="urn:schemas-microsoft-com:office:office" xmlns:r="http://schemas.openxmlformats.org/officeDocument/2006/relationships" xmlns:m="http://schemas.openxmlformats.org/officeDocument/2006/math" xmlns:v="urn:schemas-microsoft-com:vml" xmlns:wp14="http://schemas.microsoft.com/office/word/2010/wordprocessingDrawing" xmlns:wp="http://schemas.openxmlformats.org/drawingml/2006/wordprocessingDrawing" xmlns:w10="urn:schemas-microsoft-com:office:word" xmlns:w="http://schemas.openxmlformats.org/wordprocessingml/2006/main" xmlns:w14="http://schemas.microsoft.com/office/word/2010/wordml" xmlns:w15="http://schemas.microsoft.com/office/word/2012/wordml" xmlns:wpg="http://schemas.microsoft.com/office/word/2010/wordprocessingGroup" xmlns:wpi="http://schemas.microsoft.com/office/word/2010/wordprocessingInk" xmlns:wne="http://schemas.microsoft.com/office/word/2006/wordml" xmlns:wps="http://schemas.microsoft.com/office/word/2010/wordprocessingShape" mc:Ignorable="w14 w15 wp14">
   <w:abstractNum w:abstractNumId="0" w15:restartNumberingAfterBreak="0">
     <w:nsid w:val="01BC3FB4"/>
     <w:multiLevelType w:val="multilevel"/>
@@ -3565,7 +3680,7 @@
 </file>
 
 <file path=word/styles.xml><?xml version="1.0" encoding="utf-8"?>
-<w:styles xmlns:mc="http://schemas.openxmlformats.org/markup-compatibility/2006" xmlns:r="http://schemas.openxmlformats.org/officeDocument/2006/relationships" xmlns:w="http://schemas.openxmlformats.org/wordprocessingml/2006/main" xmlns:w14="http://schemas.microsoft.com/office/word/2010/wordml" xmlns:w15="http://schemas.microsoft.com/office/word/2012/wordml" xmlns:w16se="http://schemas.microsoft.com/office/word/2015/wordml/symex" mc:Ignorable="w14 w15 w16se">
+<w:styles xmlns:mc="http://schemas.openxmlformats.org/markup-compatibility/2006" xmlns:r="http://schemas.openxmlformats.org/officeDocument/2006/relationships" xmlns:w="http://schemas.openxmlformats.org/wordprocessingml/2006/main" xmlns:w14="http://schemas.microsoft.com/office/word/2010/wordml" xmlns:w15="http://schemas.microsoft.com/office/word/2012/wordml" mc:Ignorable="w14 w15">
   <w:docDefaults>
     <w:rPrDefault>
       <w:rPr>

</xml_diff>